<commit_message>
Cleared up Unnecessary space
</commit_message>
<xml_diff>
--- a/Documentation/Prob&Stats Data Report.docx
+++ b/Documentation/Prob&Stats Data Report.docx
@@ -10902,31 +10902,9 @@
     <w:p>
       <w:r>
         <w:tab/>
-        <w:t xml:space="preserve">Using this interesting data, we can calculate interesting probabilities using FC Barcelona’s 2014/2015 treble-winning season. We got to see how good the team was in both attack and defense, as they had a great record of achieving either feat, sometimes achieving both in the same match. Data like this can give us interesting insight on one of the hottest trends in recent times: sports gambling. The amount of data collection that is collected across thousands of games is used to calculate the odds of bets, and that was a conclusion I arrived to while calculating my own probabilities. </w:t>
-      </w:r>
-    </w:p>
-    <w:p/>
-    <w:p/>
-    <w:p/>
-    <w:p/>
-    <w:p/>
-    <w:p/>
-    <w:p/>
-    <w:p/>
-    <w:p/>
-    <w:p/>
-    <w:p/>
-    <w:p/>
-    <w:p/>
-    <w:p/>
-    <w:p/>
-    <w:p/>
-    <w:p/>
-    <w:p/>
-    <w:p/>
-    <w:p/>
-    <w:p/>
-    <w:p/>
+        <w:t>Using this interesting data, we can calculate interesting probabilities using FC Barcelona’s 2014/2015 treble-winning season. We got to see how good the team was in both attack and defense, as they had a great record of achieving either feat, sometimes achieving both in the same match. Data like this can give us interesting insight on one of the hottest trends in recent times: sports gambling. The amount of data collection that is collected across thousands of games is used to calculate the odds of bets, and that was a conclusion I arrived to while calculating my own probabilities.</w:t>
+      </w:r>
+    </w:p>
     <w:sectPr>
       <w:pgSz w:w="12240" w:h="15840"/>
       <w:pgMar w:top="1440" w:right="1440" w:bottom="1440" w:left="1440" w:header="720" w:footer="720" w:gutter="0"/>

</xml_diff>